<commit_message>
Update Acta sprint 5
</commit_message>
<xml_diff>
--- a/documents/sprint-5/Acta de Sprint 5.docx
+++ b/documents/sprint-5/Acta de Sprint 5.docx
@@ -128,41 +128,18 @@
           <w:b/>
           <w:bCs/>
         </w:rPr>
-        <w:t>Desarrollo del Sprint</w:t>
+        <w:t xml:space="preserve">Desarrollo del Sprint </w:t>
       </w:r>
-      <w:r>
+    </w:p>
+    <w:p>
+      <w:pPr>
         <w:rPr>
           <w:b/>
           <w:bCs/>
         </w:rPr>
-        <w:t xml:space="preserve"> </w:t>
-      </w:r>
-    </w:p>
-    <w:p>
-      <w:pPr>
-        <w:rPr>
-          <w:b/>
-          <w:bCs/>
-        </w:rPr>
       </w:pPr>
       <w:r>
-        <w:t xml:space="preserve">Durante este sprint, el avance se realizó en partes, y nos encontramos con algunas secciones que tomaron más tiempo del anticipado. Uno de los aspectos que requirió más esfuerzo fue la implementación del </w:t>
-      </w:r>
-      <w:proofErr w:type="spellStart"/>
-      <w:r>
-        <w:t>login</w:t>
-      </w:r>
-      <w:proofErr w:type="spellEnd"/>
-      <w:r>
-        <w:t xml:space="preserve">. Además, la creación de las interfaces se vio afectada, ya que mostramos un diseño preliminar del </w:t>
-      </w:r>
-      <w:proofErr w:type="spellStart"/>
-      <w:r>
-        <w:t>login</w:t>
-      </w:r>
-      <w:proofErr w:type="spellEnd"/>
-      <w:r>
-        <w:t>, pero el cliente expresó la necesidad de revisarlo por su cuenta para poder darle un toque más personal. A raíz de esto, decidimos desarrollar interfaces más básicas, con el fin de revisarlas posteriormente con el cliente y ajustar según sus preferencias</w:t>
+        <w:t>Durante este sprint, el avance se realizó en partes, y nos encontramos con algunas secciones que tomaron más tiempo del anticipado. Uno de los aspectos que requirió más esfuerzo fue la implementación del login. Además, la creación de las interfaces se vio afectada, ya que mostramos un diseño preliminar del login, pero el cliente expresó la necesidad de revisarlo por su cuenta para poder darle un toque más personal. A raíz de esto, decidimos desarrollar interfaces más básicas, con el fin de revisarlas posteriormente con el cliente y ajustar según sus preferencias</w:t>
       </w:r>
       <w:r>
         <w:rPr>
@@ -184,23 +161,7 @@
         <w:br/>
       </w:r>
       <w:r>
-        <w:t xml:space="preserve">Las horas estimadas fueron satisfactorias en comparación con las horas trabajadas. Se lograron los principales objetivos del sprint, aunque algunas áreas, como la validación de datos y el diseño de las interfaces, requerirán atención en futuros </w:t>
-      </w:r>
-      <w:proofErr w:type="spellStart"/>
-      <w:r>
-        <w:t>sprints</w:t>
-      </w:r>
-      <w:proofErr w:type="spellEnd"/>
-      <w:r>
-        <w:t xml:space="preserve">. La decisión de crear interfaces más básicas nos permitirá revisarlas con el cliente y obtener su </w:t>
-      </w:r>
-      <w:proofErr w:type="spellStart"/>
-      <w:r>
-        <w:t>feedback</w:t>
-      </w:r>
-      <w:proofErr w:type="spellEnd"/>
-      <w:r>
-        <w:t xml:space="preserve"> antes de avanzar, lo que esperamos que optimice el proceso en adelante. El equipo se compromete a seguir mejorando la coordinación y el uso de recursos para maximizar la eficiencia en las próximas etapas del desarrollo.</w:t>
+        <w:t>Las horas estimadas fueron satisfactorias en comparación con las horas trabajadas. Se lograron los principales objetivos del sprint, aunque algunas áreas, como la validación de datos y el diseño de las interfaces, requerirán atención en futuros sprints. La decisión de crear interfaces más básicas nos permitirá revisarlas con el cliente y obtener su feedback antes de avanzar, lo que esperamos que optimice el proceso en adelante. El equipo se compromete a seguir mejorando la coordinación y el uso de recursos para maximizar la eficiencia en las próximas etapas del desarrollo.</w:t>
       </w:r>
     </w:p>
     <w:p/>
@@ -492,7 +453,7 @@
               <w:jc w:val="center"/>
             </w:pPr>
             <w:r>
-              <w:t>2</w:t>
+              <w:t>12</w:t>
             </w:r>
           </w:p>
         </w:tc>
@@ -570,6 +531,7 @@
                 <w:color w:val="000000" w:themeColor="text1"/>
                 <w:sz w:val="22"/>
                 <w:szCs w:val="22"/>
+                <w:u w:val="single"/>
               </w:rPr>
             </w:pPr>
             <w:r>
@@ -581,7 +543,7 @@
                 <w:sz w:val="22"/>
                 <w:szCs w:val="22"/>
               </w:rPr>
-              <w:t>30</w:t>
+              <w:t>40</w:t>
             </w:r>
           </w:p>
         </w:tc>
@@ -1446,6 +1408,7 @@
   <w:style w:type="character" w:default="1" w:styleId="Fuentedeprrafopredeter">
     <w:name w:val="Default Paragraph Font"/>
     <w:uiPriority w:val="1"/>
+    <w:semiHidden/>
     <w:unhideWhenUsed/>
   </w:style>
   <w:style w:type="table" w:default="1" w:styleId="Tablanormal">
@@ -2078,6 +2041,23 @@
 </file>
 
 <file path=customXml/item1.xml><?xml version="1.0" encoding="utf-8"?>
+<p:properties xmlns:p="http://schemas.microsoft.com/office/2006/metadata/properties" xmlns:xsi="http://www.w3.org/2001/XMLSchema-instance" xmlns:pc="http://schemas.microsoft.com/office/infopath/2007/PartnerControls">
+  <documentManagement>
+    <_activity xmlns="0f9474fc-7962-4778-b9b5-9c7319d151e0" xsi:nil="true"/>
+  </documentManagement>
+</p:properties>
+</file>
+
+<file path=customXml/item2.xml><?xml version="1.0" encoding="utf-8"?>
+<?mso-contentType ?>
+<FormTemplates xmlns="http://schemas.microsoft.com/sharepoint/v3/contenttype/forms">
+  <Display>DocumentLibraryForm</Display>
+  <Edit>DocumentLibraryForm</Edit>
+  <New>DocumentLibraryForm</New>
+</FormTemplates>
+</file>
+
+<file path=customXml/item3.xml><?xml version="1.0" encoding="utf-8"?>
 <ct:contentTypeSchema xmlns:ct="http://schemas.microsoft.com/office/2006/metadata/contentType" xmlns:ma="http://schemas.microsoft.com/office/2006/metadata/properties/metaAttributes" ct:_="" ma:_="" ma:contentTypeName="Documento" ma:contentTypeID="0x0101003279A727CE9A4742BEEAADF968360ABA" ma:contentTypeVersion="14" ma:contentTypeDescription="Crear nuevo documento." ma:contentTypeScope="" ma:versionID="ce438cda82bff870a0ee7ba3e2c34f7a">
   <xsd:schema xmlns:xsd="http://www.w3.org/2001/XMLSchema" xmlns:xs="http://www.w3.org/2001/XMLSchema" xmlns:p="http://schemas.microsoft.com/office/2006/metadata/properties" xmlns:ns3="0f9474fc-7962-4778-b9b5-9c7319d151e0" xmlns:ns4="a2223f68-88e8-401b-beb7-82559f323231" targetNamespace="http://schemas.microsoft.com/office/2006/metadata/properties" ma:root="true" ma:fieldsID="c3064ce3d348aa79b8711c3408c014d8" ns3:_="" ns4:_="">
     <xsd:import namespace="0f9474fc-7962-4778-b9b5-9c7319d151e0"/>
@@ -2306,24 +2286,25 @@
 </ct:contentTypeSchema>
 </file>
 
-<file path=customXml/item2.xml><?xml version="1.0" encoding="utf-8"?>
-<?mso-contentType ?>
-<FormTemplates xmlns="http://schemas.microsoft.com/sharepoint/v3/contenttype/forms">
-  <Display>DocumentLibraryForm</Display>
-  <Edit>DocumentLibraryForm</Edit>
-  <New>DocumentLibraryForm</New>
-</FormTemplates>
+<file path=customXml/itemProps1.xml><?xml version="1.0" encoding="utf-8"?>
+<ds:datastoreItem xmlns:ds="http://schemas.openxmlformats.org/officeDocument/2006/customXml" ds:itemID="{E026B53E-363B-4F46-9556-2EBDDC66FC0E}">
+  <ds:schemaRefs>
+    <ds:schemaRef ds:uri="http://schemas.microsoft.com/office/2006/metadata/properties"/>
+    <ds:schemaRef ds:uri="http://schemas.microsoft.com/office/infopath/2007/PartnerControls"/>
+    <ds:schemaRef ds:uri="0f9474fc-7962-4778-b9b5-9c7319d151e0"/>
+  </ds:schemaRefs>
+</ds:datastoreItem>
 </file>
 
-<file path=customXml/item3.xml><?xml version="1.0" encoding="utf-8"?>
-<p:properties xmlns:p="http://schemas.microsoft.com/office/2006/metadata/properties" xmlns:xsi="http://www.w3.org/2001/XMLSchema-instance" xmlns:pc="http://schemas.microsoft.com/office/infopath/2007/PartnerControls">
-  <documentManagement>
-    <_activity xmlns="0f9474fc-7962-4778-b9b5-9c7319d151e0" xsi:nil="true"/>
-  </documentManagement>
-</p:properties>
+<file path=customXml/itemProps2.xml><?xml version="1.0" encoding="utf-8"?>
+<ds:datastoreItem xmlns:ds="http://schemas.openxmlformats.org/officeDocument/2006/customXml" ds:itemID="{DF4CD356-B414-4A4D-AD2B-F3421E8ED57C}">
+  <ds:schemaRefs>
+    <ds:schemaRef ds:uri="http://schemas.microsoft.com/sharepoint/v3/contenttype/forms"/>
+  </ds:schemaRefs>
+</ds:datastoreItem>
 </file>
 
-<file path=customXml/itemProps1.xml><?xml version="1.0" encoding="utf-8"?>
+<file path=customXml/itemProps3.xml><?xml version="1.0" encoding="utf-8"?>
 <ds:datastoreItem xmlns:ds="http://schemas.openxmlformats.org/officeDocument/2006/customXml" ds:itemID="{AA911CFA-5BCD-41E1-8463-1BEBDB97442A}">
   <ds:schemaRefs>
     <ds:schemaRef ds:uri="http://schemas.microsoft.com/office/2006/metadata/contentType"/>
@@ -2340,29 +2321,4 @@
     <ds:schemaRef ds:uri="http://schemas.microsoft.com/internal/obd"/>
   </ds:schemaRefs>
 </ds:datastoreItem>
-</file>
-
-<file path=customXml/itemProps2.xml><?xml version="1.0" encoding="utf-8"?>
-<ds:datastoreItem xmlns:ds="http://schemas.openxmlformats.org/officeDocument/2006/customXml" ds:itemID="{DF4CD356-B414-4A4D-AD2B-F3421E8ED57C}">
-  <ds:schemaRefs>
-    <ds:schemaRef ds:uri="http://schemas.microsoft.com/sharepoint/v3/contenttype/forms"/>
-  </ds:schemaRefs>
-</ds:datastoreItem>
-</file>
-
-<file path=customXml/itemProps3.xml><?xml version="1.0" encoding="utf-8"?>
-<ds:datastoreItem xmlns:ds="http://schemas.openxmlformats.org/officeDocument/2006/customXml" ds:itemID="{E026B53E-363B-4F46-9556-2EBDDC66FC0E}">
-  <ds:schemaRefs>
-    <ds:schemaRef ds:uri="http://purl.org/dc/elements/1.1/"/>
-    <ds:schemaRef ds:uri="http://schemas.openxmlformats.org/package/2006/metadata/core-properties"/>
-    <ds:schemaRef ds:uri="http://schemas.microsoft.com/office/2006/documentManagement/types"/>
-    <ds:schemaRef ds:uri="http://purl.org/dc/terms/"/>
-    <ds:schemaRef ds:uri="http://www.w3.org/XML/1998/namespace"/>
-    <ds:schemaRef ds:uri="a2223f68-88e8-401b-beb7-82559f323231"/>
-    <ds:schemaRef ds:uri="http://schemas.microsoft.com/office/infopath/2007/PartnerControls"/>
-    <ds:schemaRef ds:uri="http://schemas.microsoft.com/office/2006/metadata/properties"/>
-    <ds:schemaRef ds:uri="0f9474fc-7962-4778-b9b5-9c7319d151e0"/>
-    <ds:schemaRef ds:uri="http://purl.org/dc/dcmitype/"/>
-  </ds:schemaRefs>
-</ds:datastoreItem>
 </file>
</xml_diff>